<commit_message>
update ex1 slot 14
</commit_message>
<xml_diff>
--- a/slot14/ex4-formvalidation/result.docx
+++ b/slot14/ex4-formvalidation/result.docx
@@ -46,10 +46,10 @@
           <w:lang w:val="vi-VN"/>
         </w:rPr>
         <w:drawing>
-          <wp:inline distT="0" distB="0" distL="0" distR="0" wp14:anchorId="7D24FD30" wp14:editId="6CE02464">
-            <wp:extent cx="5943600" cy="2451100"/>
-            <wp:effectExtent l="0" t="0" r="0" b="6350"/>
-            <wp:docPr id="1042116721" name="Picture 1"/>
+          <wp:inline distT="0" distB="0" distL="0" distR="0" wp14:anchorId="72FC0B30" wp14:editId="194E3403">
+            <wp:extent cx="5943600" cy="2395220"/>
+            <wp:effectExtent l="0" t="0" r="0" b="5080"/>
+            <wp:docPr id="1256021304" name="Picture 1"/>
             <wp:cNvGraphicFramePr>
               <a:graphicFrameLocks xmlns:a="http://schemas.openxmlformats.org/drawingml/2006/main" noChangeAspect="1"/>
             </wp:cNvGraphicFramePr>
@@ -57,7 +57,7 @@
               <a:graphicData uri="http://schemas.openxmlformats.org/drawingml/2006/picture">
                 <pic:pic xmlns:pic="http://schemas.openxmlformats.org/drawingml/2006/picture">
                   <pic:nvPicPr>
-                    <pic:cNvPr id="1042116721" name=""/>
+                    <pic:cNvPr id="1256021304" name=""/>
                     <pic:cNvPicPr/>
                   </pic:nvPicPr>
                   <pic:blipFill>
@@ -69,7 +69,7 @@
                   <pic:spPr>
                     <a:xfrm>
                       <a:off x="0" y="0"/>
-                      <a:ext cx="5943600" cy="2451100"/>
+                      <a:ext cx="5943600" cy="2395220"/>
                     </a:xfrm>
                     <a:prstGeom prst="rect">
                       <a:avLst/>
@@ -107,13 +107,13 @@
       </w:r>
       <w:r>
         <w:rPr>
-          <w:lang w:val="vi-VN"/>
+          <w:noProof/>
         </w:rPr>
         <w:drawing>
-          <wp:inline distT="0" distB="0" distL="0" distR="0" wp14:anchorId="65A2D970" wp14:editId="6ED682EC">
-            <wp:extent cx="5943600" cy="2513965"/>
-            <wp:effectExtent l="0" t="0" r="0" b="635"/>
-            <wp:docPr id="1060179833" name="Picture 1"/>
+          <wp:inline distT="0" distB="0" distL="0" distR="0" wp14:anchorId="6D77D214" wp14:editId="254A5AB4">
+            <wp:extent cx="5943600" cy="2755265"/>
+            <wp:effectExtent l="0" t="0" r="0" b="6985"/>
+            <wp:docPr id="1437555423" name="Picture 1"/>
             <wp:cNvGraphicFramePr>
               <a:graphicFrameLocks xmlns:a="http://schemas.openxmlformats.org/drawingml/2006/main" noChangeAspect="1"/>
             </wp:cNvGraphicFramePr>
@@ -121,7 +121,7 @@
               <a:graphicData uri="http://schemas.openxmlformats.org/drawingml/2006/picture">
                 <pic:pic xmlns:pic="http://schemas.openxmlformats.org/drawingml/2006/picture">
                   <pic:nvPicPr>
-                    <pic:cNvPr id="1060179833" name=""/>
+                    <pic:cNvPr id="1437555423" name=""/>
                     <pic:cNvPicPr/>
                   </pic:nvPicPr>
                   <pic:blipFill>
@@ -133,7 +133,7 @@
                   <pic:spPr>
                     <a:xfrm>
                       <a:off x="0" y="0"/>
-                      <a:ext cx="5943600" cy="2513965"/>
+                      <a:ext cx="5943600" cy="2755265"/>
                     </a:xfrm>
                     <a:prstGeom prst="rect">
                       <a:avLst/>
@@ -144,12 +144,6 @@
             </a:graphic>
           </wp:inline>
         </w:drawing>
-      </w:r>
-      <w:r>
-        <w:rPr>
-          <w:noProof/>
-        </w:rPr>
-        <w:t xml:space="preserve"> </w:t>
       </w:r>
     </w:p>
     <w:p>
@@ -173,13 +167,20 @@
       </w:r>
       <w:r>
         <w:rPr>
+          <w:noProof/>
+        </w:rPr>
+        <w:t xml:space="preserve"> </w:t>
+      </w:r>
+      <w:r>
+        <w:rPr>
+          <w:noProof/>
           <w:lang w:val="vi-VN"/>
         </w:rPr>
         <w:drawing>
-          <wp:inline distT="0" distB="0" distL="0" distR="0" wp14:anchorId="74ECEFB6" wp14:editId="0B8091BC">
-            <wp:extent cx="5943600" cy="2963545"/>
-            <wp:effectExtent l="0" t="0" r="0" b="8255"/>
-            <wp:docPr id="1117496914" name="Picture 1"/>
+          <wp:inline distT="0" distB="0" distL="0" distR="0" wp14:anchorId="2D09B3B8" wp14:editId="1BBCB022">
+            <wp:extent cx="5943600" cy="2747645"/>
+            <wp:effectExtent l="0" t="0" r="0" b="0"/>
+            <wp:docPr id="2012450088" name="Picture 1"/>
             <wp:cNvGraphicFramePr>
               <a:graphicFrameLocks xmlns:a="http://schemas.openxmlformats.org/drawingml/2006/main" noChangeAspect="1"/>
             </wp:cNvGraphicFramePr>
@@ -187,7 +188,7 @@
               <a:graphicData uri="http://schemas.openxmlformats.org/drawingml/2006/picture">
                 <pic:pic xmlns:pic="http://schemas.openxmlformats.org/drawingml/2006/picture">
                   <pic:nvPicPr>
-                    <pic:cNvPr id="1117496914" name=""/>
+                    <pic:cNvPr id="2012450088" name=""/>
                     <pic:cNvPicPr/>
                   </pic:nvPicPr>
                   <pic:blipFill>
@@ -199,7 +200,7 @@
                   <pic:spPr>
                     <a:xfrm>
                       <a:off x="0" y="0"/>
-                      <a:ext cx="5943600" cy="2963545"/>
+                      <a:ext cx="5943600" cy="2747645"/>
                     </a:xfrm>
                     <a:prstGeom prst="rect">
                       <a:avLst/>

</xml_diff>